<commit_message>
Best Resume out there
</commit_message>
<xml_diff>
--- a/images/Aziz_Al najjar_Resume.docx
+++ b/images/Aziz_Al najjar_Resume.docx
@@ -17,6 +17,7 @@
           <w:szCs w:val="50"/>
         </w:rPr>
       </w:pPr>
+      <w:bookmarkStart w:id="0" w:name="_Hlk144902836"/>
       <w:r>
         <w:rPr>
           <w:rFonts w:asciiTheme="minorHAnsi" w:hAnsiTheme="minorHAnsi" w:cstheme="minorHAnsi"/>
@@ -100,55 +101,6 @@
         </w:rPr>
         <w:t xml:space="preserve">| </w:t>
       </w:r>
-      <w:r>
-        <w:rPr>
-          <w:rFonts w:asciiTheme="minorHAnsi" w:hAnsiTheme="minorHAnsi" w:cstheme="minorHAnsi"/>
-          <w:color w:val="000000" w:themeColor="text1"/>
-        </w:rPr>
-        <w:t>(</w:t>
-      </w:r>
-      <w:r>
-        <w:rPr>
-          <w:rFonts w:asciiTheme="minorHAnsi" w:hAnsiTheme="minorHAnsi" w:cstheme="minorHAnsi"/>
-          <w:color w:val="000000" w:themeColor="text1"/>
-        </w:rPr>
-        <w:t>343</w:t>
-      </w:r>
-      <w:r>
-        <w:rPr>
-          <w:rFonts w:asciiTheme="minorHAnsi" w:hAnsiTheme="minorHAnsi" w:cstheme="minorHAnsi"/>
-          <w:color w:val="000000" w:themeColor="text1"/>
-        </w:rPr>
-        <w:t xml:space="preserve">) </w:t>
-      </w:r>
-      <w:r>
-        <w:rPr>
-          <w:rFonts w:asciiTheme="minorHAnsi" w:hAnsiTheme="minorHAnsi" w:cstheme="minorHAnsi"/>
-          <w:color w:val="000000" w:themeColor="text1"/>
-        </w:rPr>
-        <w:t>202</w:t>
-      </w:r>
-      <w:r>
-        <w:rPr>
-          <w:rFonts w:asciiTheme="minorHAnsi" w:hAnsiTheme="minorHAnsi" w:cstheme="minorHAnsi"/>
-          <w:color w:val="000000" w:themeColor="text1"/>
-        </w:rPr>
-        <w:t xml:space="preserve"> </w:t>
-      </w:r>
-      <w:r>
-        <w:rPr>
-          <w:rFonts w:asciiTheme="minorHAnsi" w:hAnsiTheme="minorHAnsi" w:cstheme="minorHAnsi"/>
-          <w:color w:val="000000" w:themeColor="text1"/>
-        </w:rPr>
-        <w:t>1948 | Ottawa, ON, Canada |</w:t>
-      </w:r>
-      <w:r>
-        <w:rPr>
-          <w:rFonts w:asciiTheme="minorHAnsi" w:hAnsiTheme="minorHAnsi" w:cstheme="minorHAnsi"/>
-          <w:color w:val="000000" w:themeColor="text1"/>
-        </w:rPr>
-        <w:t xml:space="preserve"> </w:t>
-      </w:r>
       <w:hyperlink r:id="rId7" w:history="1">
         <w:r>
           <w:rPr>
@@ -156,7 +108,7 @@
             <w:rFonts w:asciiTheme="minorHAnsi" w:hAnsiTheme="minorHAnsi" w:cstheme="minorHAnsi"/>
             <w:color w:val="3494BA"/>
           </w:rPr>
-          <w:t>LinkedIn</w:t>
+          <w:t>(343) 20</w:t>
         </w:r>
         <w:r>
           <w:rPr>
@@ -164,32 +116,31 @@
             <w:rFonts w:asciiTheme="minorHAnsi" w:hAnsiTheme="minorHAnsi" w:cstheme="minorHAnsi"/>
             <w:color w:val="3494BA"/>
           </w:rPr>
-          <w:t xml:space="preserve">: </w:t>
+          <w:t>2</w:t>
         </w:r>
-        <w:proofErr w:type="spellStart"/>
         <w:r>
           <w:rPr>
             <w:rStyle w:val="Hyperlink"/>
             <w:rFonts w:asciiTheme="minorHAnsi" w:hAnsiTheme="minorHAnsi" w:cstheme="minorHAnsi"/>
             <w:color w:val="3494BA"/>
           </w:rPr>
-          <w:t>AzizAlnajjar</w:t>
+          <w:t xml:space="preserve"> 1948</w:t>
         </w:r>
-        <w:proofErr w:type="spellEnd"/>
       </w:hyperlink>
+      <w:r>
+        <w:rPr>
+          <w:rStyle w:val="Hyperlink"/>
+          <w:color w:val="3494BA"/>
+          <w:u w:val="none"/>
+        </w:rPr>
+        <w:t xml:space="preserve"> </w:t>
+      </w:r>
       <w:r>
         <w:rPr>
           <w:rFonts w:asciiTheme="minorHAnsi" w:hAnsiTheme="minorHAnsi" w:cstheme="minorHAnsi"/>
           <w:color w:val="000000" w:themeColor="text1"/>
         </w:rPr>
-        <w:t xml:space="preserve"> </w:t>
-      </w:r>
-      <w:r>
-        <w:rPr>
-          <w:rFonts w:asciiTheme="minorHAnsi" w:hAnsiTheme="minorHAnsi" w:cstheme="minorHAnsi"/>
-          <w:color w:val="000000" w:themeColor="text1"/>
-        </w:rPr>
-        <w:t>|</w:t>
+        <w:t>| Ottawa, ON, Canada |</w:t>
       </w:r>
       <w:r>
         <w:rPr>
@@ -205,7 +156,39 @@
             <w:rFonts w:asciiTheme="minorHAnsi" w:hAnsiTheme="minorHAnsi" w:cstheme="minorHAnsi"/>
             <w:color w:val="3494BA"/>
           </w:rPr>
-          <w:t>Website: azizkhaled.github.io</w:t>
+          <w:t>azizalnaj</w:t>
+        </w:r>
+        <w:r>
+          <w:rPr>
+            <w:rStyle w:val="Hyperlink"/>
+            <w:rFonts w:asciiTheme="minorHAnsi" w:hAnsiTheme="minorHAnsi" w:cstheme="minorHAnsi"/>
+            <w:color w:val="3494BA"/>
+          </w:rPr>
+          <w:t>j</w:t>
+        </w:r>
+        <w:r>
+          <w:rPr>
+            <w:rStyle w:val="Hyperlink"/>
+            <w:rFonts w:asciiTheme="minorHAnsi" w:hAnsiTheme="minorHAnsi" w:cstheme="minorHAnsi"/>
+            <w:color w:val="3494BA"/>
+          </w:rPr>
+          <w:t>a</w:t>
+        </w:r>
+        <w:r>
+          <w:rPr>
+            <w:rStyle w:val="Hyperlink"/>
+            <w:rFonts w:asciiTheme="minorHAnsi" w:hAnsiTheme="minorHAnsi" w:cstheme="minorHAnsi"/>
+            <w:color w:val="3494BA"/>
+          </w:rPr>
+          <w:t>r</w:t>
+        </w:r>
+        <w:r>
+          <w:rPr>
+            <w:rStyle w:val="Hyperlink"/>
+            <w:rFonts w:asciiTheme="minorHAnsi" w:hAnsiTheme="minorHAnsi" w:cstheme="minorHAnsi"/>
+            <w:color w:val="3494BA"/>
+          </w:rPr>
+          <w:t>.ca</w:t>
         </w:r>
       </w:hyperlink>
     </w:p>
@@ -241,18 +224,58 @@
         <w:spacing w:after="160" w:line="240" w:lineRule="auto"/>
         <w:ind w:left="187"/>
         <w:rPr>
-          <w:sz w:val="19"/>
-          <w:szCs w:val="19"/>
-        </w:rPr>
-      </w:pPr>
-      <w:r>
-        <w:rPr>
-          <w:rFonts w:cs="Calibri"/>
-          <w:iCs/>
-          <w:sz w:val="19"/>
-          <w:szCs w:val="19"/>
-        </w:rPr>
-        <w:t>As a skilled recent graduate with a Data Science Master's and a track record of successful projects in deep learning, AI, and NLP, I am seeking a challenging position in the field of artificial intelligence. Backed by a robust project management background and collaborative mindset, I</w:t>
+          <w:i/>
+          <w:sz w:val="19"/>
+          <w:szCs w:val="19"/>
+          <w:lang w:val="en-US"/>
+        </w:rPr>
+      </w:pPr>
+      <w:r>
+        <w:rPr>
+          <w:rFonts w:cs="Calibri"/>
+          <w:iCs/>
+          <w:sz w:val="19"/>
+          <w:szCs w:val="19"/>
+        </w:rPr>
+        <w:t xml:space="preserve">As a skilled recent graduate with a Data Science </w:t>
+      </w:r>
+      <w:proofErr w:type="gramStart"/>
+      <w:r>
+        <w:rPr>
+          <w:rFonts w:cs="Calibri"/>
+          <w:iCs/>
+          <w:sz w:val="19"/>
+          <w:szCs w:val="19"/>
+        </w:rPr>
+        <w:t>Master's</w:t>
+      </w:r>
+      <w:proofErr w:type="gramEnd"/>
+      <w:r>
+        <w:rPr>
+          <w:rFonts w:cs="Calibri"/>
+          <w:iCs/>
+          <w:sz w:val="19"/>
+          <w:szCs w:val="19"/>
+        </w:rPr>
+        <w:t xml:space="preserve"> and a track record of successful projects in deep learning, </w:t>
+      </w:r>
+      <w:r>
+        <w:rPr>
+          <w:rFonts w:cs="Calibri"/>
+          <w:iCs/>
+          <w:sz w:val="19"/>
+          <w:szCs w:val="19"/>
+        </w:rPr>
+        <w:t>Computer Vision</w:t>
+      </w:r>
+      <w:r>
+        <w:rPr>
+          <w:rFonts w:cs="Calibri"/>
+          <w:iCs/>
+          <w:sz w:val="19"/>
+          <w:szCs w:val="19"/>
+        </w:rPr>
+        <w:t>, and NLP, I am seeking a challenging position in the field of artificial intelligence. Backed by a robust project management background and collaborative mindset, I</w:t>
       </w:r>
       <w:r>
         <w:rPr>
@@ -414,21 +437,7 @@
           <w:sz w:val="19"/>
           <w:szCs w:val="19"/>
         </w:rPr>
-        <w:t xml:space="preserve"> </w:t>
-      </w:r>
-      <w:r>
-        <w:rPr>
-          <w:sz w:val="19"/>
-          <w:szCs w:val="19"/>
-        </w:rPr>
-        <w:t xml:space="preserve">SQL, </w:t>
-      </w:r>
-      <w:r>
-        <w:rPr>
-          <w:sz w:val="19"/>
-          <w:szCs w:val="19"/>
-        </w:rPr>
-        <w:t xml:space="preserve">Python, R, C, C++, </w:t>
+        <w:t xml:space="preserve"> SQL, Python, R, C, C++, </w:t>
       </w:r>
       <w:proofErr w:type="spellStart"/>
       <w:r>
@@ -475,14 +484,7 @@
           <w:sz w:val="19"/>
           <w:szCs w:val="19"/>
         </w:rPr>
-        <w:t xml:space="preserve"> R, Tableau, Power BI, Excel</w:t>
-      </w:r>
-      <w:r>
-        <w:rPr>
-          <w:sz w:val="19"/>
-          <w:szCs w:val="19"/>
-        </w:rPr>
-        <w:t>, Python (Seaborn, SciPy, Pandas, Matplotlib).</w:t>
+        <w:t xml:space="preserve"> R, Tableau, Power BI, Excel, Python (Seaborn, SciPy, Pandas, Matplotlib).</w:t>
       </w:r>
     </w:p>
     <w:p>
@@ -513,7 +515,35 @@
           <w:sz w:val="19"/>
           <w:szCs w:val="19"/>
         </w:rPr>
-        <w:t>Research, Adaptability, Communication, Teamwork, Project Management, Analytical Thinking.</w:t>
+        <w:t>Research,</w:t>
+      </w:r>
+      <w:r>
+        <w:rPr>
+          <w:sz w:val="19"/>
+          <w:szCs w:val="19"/>
+        </w:rPr>
+        <w:t xml:space="preserve"> Problem Solving,</w:t>
+      </w:r>
+      <w:r>
+        <w:rPr>
+          <w:sz w:val="19"/>
+          <w:szCs w:val="19"/>
+        </w:rPr>
+        <w:t xml:space="preserve"> Communication, Teamwork, Adaptability,</w:t>
+      </w:r>
+      <w:r>
+        <w:rPr>
+          <w:sz w:val="19"/>
+          <w:szCs w:val="19"/>
+        </w:rPr>
+        <w:t xml:space="preserve"> </w:t>
+      </w:r>
+      <w:r>
+        <w:rPr>
+          <w:sz w:val="19"/>
+          <w:szCs w:val="19"/>
+        </w:rPr>
+        <w:t>Project Management, Analytical Thinking.</w:t>
       </w:r>
     </w:p>
     <w:p>
@@ -544,16 +574,10 @@
           <w:sz w:val="19"/>
           <w:szCs w:val="19"/>
         </w:rPr>
-        <w:t xml:space="preserve"> Fluent in English and Arabic. Beginner in French and Turkish</w:t>
-      </w:r>
-      <w:r>
-        <w:rPr>
-          <w:sz w:val="19"/>
-          <w:szCs w:val="19"/>
-        </w:rPr>
-        <w:t>.</w:t>
-      </w:r>
-    </w:p>
+        <w:t xml:space="preserve"> Fluent in English and Arabic. Beginner in French and Turkish.</w:t>
+      </w:r>
+    </w:p>
+    <w:bookmarkEnd w:id="0"/>
     <w:p>
       <w:pPr>
         <w:pStyle w:val="Heading1"/>
@@ -1415,7 +1439,27 @@
           <w:sz w:val="19"/>
           <w:szCs w:val="19"/>
         </w:rPr>
-        <w:t xml:space="preserve">Conducted research in infrastructure monitoring and the utilization of LiDAR data for identifying high-risk vegetation encroachment on powerlines, leading to the completion of a Master’s project, and preparation of a journal manuscript (expected summer 2023). </w:t>
+        <w:t xml:space="preserve">Conducted research in infrastructure monitoring and the utilization of LiDAR data for identifying high-risk vegetation encroachment on powerlines, leading to the completion of a </w:t>
+      </w:r>
+      <w:proofErr w:type="gramStart"/>
+      <w:r>
+        <w:rPr>
+          <w:rFonts w:cs="Calibri"/>
+          <w:iCs/>
+          <w:sz w:val="19"/>
+          <w:szCs w:val="19"/>
+        </w:rPr>
+        <w:t>Master’s</w:t>
+      </w:r>
+      <w:proofErr w:type="gramEnd"/>
+      <w:r>
+        <w:rPr>
+          <w:rFonts w:cs="Calibri"/>
+          <w:iCs/>
+          <w:sz w:val="19"/>
+          <w:szCs w:val="19"/>
+        </w:rPr>
+        <w:t xml:space="preserve"> project, and preparation of a journal manuscript (expected summer 2023). </w:t>
       </w:r>
     </w:p>
     <w:p>
@@ -1641,9 +1685,9 @@
         </w:rPr>
         <w:tab/>
       </w:r>
-      <w:bookmarkStart w:id="0" w:name="_Hlk143884547"/>
-    </w:p>
-    <w:bookmarkEnd w:id="0"/>
+      <w:bookmarkStart w:id="1" w:name="_Hlk143884547"/>
+    </w:p>
+    <w:bookmarkEnd w:id="1"/>
     <w:p>
       <w:pPr>
         <w:pStyle w:val="ListParagraph"/>
@@ -2329,22 +2373,18 @@
         <w:pStyle w:val="ListParagraph"/>
         <w:numPr>
           <w:ilvl w:val="0"/>
-          <w:numId w:val="1"/>
+          <w:numId w:val="3"/>
         </w:numPr>
-        <w:spacing w:after="0" w:line="240" w:lineRule="auto"/>
-        <w:ind w:left="540" w:hanging="187"/>
+        <w:spacing w:after="80" w:line="240" w:lineRule="auto"/>
+        <w:ind w:left="461" w:hanging="187"/>
         <w:jc w:val="both"/>
         <w:rPr>
-          <w:rFonts w:cs="Calibri"/>
-          <w:iCs/>
-          <w:sz w:val="19"/>
-          <w:szCs w:val="19"/>
-        </w:rPr>
-      </w:pPr>
-      <w:r>
-        <w:rPr>
-          <w:rFonts w:cs="Calibri"/>
-          <w:iCs/>
+          <w:sz w:val="19"/>
+          <w:szCs w:val="19"/>
+        </w:rPr>
+      </w:pPr>
+      <w:r>
+        <w:rPr>
           <w:sz w:val="19"/>
           <w:szCs w:val="19"/>
         </w:rPr>
@@ -2356,22 +2396,18 @@
         <w:pStyle w:val="ListParagraph"/>
         <w:numPr>
           <w:ilvl w:val="0"/>
-          <w:numId w:val="1"/>
+          <w:numId w:val="3"/>
         </w:numPr>
-        <w:spacing w:after="0" w:line="240" w:lineRule="auto"/>
-        <w:ind w:left="540" w:hanging="187"/>
+        <w:spacing w:after="80" w:line="240" w:lineRule="auto"/>
+        <w:ind w:left="461" w:hanging="187"/>
         <w:jc w:val="both"/>
         <w:rPr>
-          <w:rFonts w:cs="Calibri"/>
-          <w:iCs/>
-          <w:sz w:val="19"/>
-          <w:szCs w:val="19"/>
-        </w:rPr>
-      </w:pPr>
-      <w:r>
-        <w:rPr>
-          <w:rFonts w:cs="Calibri"/>
-          <w:iCs/>
+          <w:sz w:val="19"/>
+          <w:szCs w:val="19"/>
+        </w:rPr>
+      </w:pPr>
+      <w:r>
+        <w:rPr>
           <w:sz w:val="19"/>
           <w:szCs w:val="19"/>
         </w:rPr>
@@ -2384,22 +2420,18 @@
         <w:pStyle w:val="ListParagraph"/>
         <w:numPr>
           <w:ilvl w:val="0"/>
-          <w:numId w:val="1"/>
+          <w:numId w:val="3"/>
         </w:numPr>
         <w:spacing w:after="80" w:line="240" w:lineRule="auto"/>
-        <w:ind w:left="540" w:hanging="187"/>
+        <w:ind w:left="461" w:hanging="187"/>
         <w:jc w:val="both"/>
         <w:rPr>
-          <w:rFonts w:cs="Calibri"/>
-          <w:iCs/>
-          <w:sz w:val="19"/>
-          <w:szCs w:val="19"/>
-        </w:rPr>
-      </w:pPr>
-      <w:r>
-        <w:rPr>
-          <w:rFonts w:cs="Calibri"/>
-          <w:iCs/>
+          <w:sz w:val="19"/>
+          <w:szCs w:val="19"/>
+        </w:rPr>
+      </w:pPr>
+      <w:r>
+        <w:rPr>
           <w:sz w:val="19"/>
           <w:szCs w:val="19"/>
         </w:rPr>
@@ -2614,22 +2646,18 @@
         <w:pStyle w:val="ListParagraph"/>
         <w:numPr>
           <w:ilvl w:val="0"/>
-          <w:numId w:val="1"/>
+          <w:numId w:val="3"/>
         </w:numPr>
-        <w:spacing w:after="0" w:line="240" w:lineRule="auto"/>
-        <w:ind w:left="540" w:hanging="187"/>
+        <w:spacing w:after="80" w:line="240" w:lineRule="auto"/>
+        <w:ind w:left="461" w:hanging="187"/>
         <w:jc w:val="both"/>
         <w:rPr>
-          <w:rFonts w:cs="Calibri"/>
-          <w:iCs/>
-          <w:sz w:val="19"/>
-          <w:szCs w:val="19"/>
-        </w:rPr>
-      </w:pPr>
-      <w:r>
-        <w:rPr>
-          <w:rFonts w:cs="Calibri"/>
-          <w:iCs/>
+          <w:sz w:val="19"/>
+          <w:szCs w:val="19"/>
+        </w:rPr>
+      </w:pPr>
+      <w:r>
+        <w:rPr>
           <w:sz w:val="19"/>
           <w:szCs w:val="19"/>
         </w:rPr>
@@ -2637,8 +2665,6 @@
       </w:r>
       <w:r>
         <w:rPr>
-          <w:rFonts w:cs="Calibri"/>
-          <w:iCs/>
           <w:sz w:val="19"/>
           <w:szCs w:val="19"/>
         </w:rPr>
@@ -2650,22 +2676,18 @@
         <w:pStyle w:val="ListParagraph"/>
         <w:numPr>
           <w:ilvl w:val="0"/>
-          <w:numId w:val="1"/>
+          <w:numId w:val="3"/>
         </w:numPr>
-        <w:spacing w:after="0" w:line="240" w:lineRule="auto"/>
-        <w:ind w:left="540" w:hanging="187"/>
+        <w:spacing w:after="80" w:line="240" w:lineRule="auto"/>
+        <w:ind w:left="461" w:hanging="187"/>
         <w:jc w:val="both"/>
         <w:rPr>
-          <w:rFonts w:cs="Calibri"/>
-          <w:iCs/>
-          <w:sz w:val="19"/>
-          <w:szCs w:val="19"/>
-        </w:rPr>
-      </w:pPr>
-      <w:r>
-        <w:rPr>
-          <w:rFonts w:cs="Calibri"/>
-          <w:iCs/>
+          <w:sz w:val="19"/>
+          <w:szCs w:val="19"/>
+        </w:rPr>
+      </w:pPr>
+      <w:r>
+        <w:rPr>
           <w:sz w:val="19"/>
           <w:szCs w:val="19"/>
         </w:rPr>
@@ -2673,8 +2695,6 @@
       </w:r>
       <w:r>
         <w:rPr>
-          <w:rFonts w:cs="Calibri"/>
-          <w:iCs/>
           <w:sz w:val="19"/>
           <w:szCs w:val="19"/>
         </w:rPr>
@@ -2682,8 +2702,6 @@
       </w:r>
       <w:r>
         <w:rPr>
-          <w:rFonts w:cs="Calibri"/>
-          <w:iCs/>
           <w:sz w:val="19"/>
           <w:szCs w:val="19"/>
         </w:rPr>
@@ -2691,8 +2709,6 @@
       </w:r>
       <w:r>
         <w:rPr>
-          <w:rFonts w:cs="Calibri"/>
-          <w:iCs/>
           <w:sz w:val="19"/>
           <w:szCs w:val="19"/>
         </w:rPr>
@@ -2704,22 +2720,18 @@
         <w:pStyle w:val="ListParagraph"/>
         <w:numPr>
           <w:ilvl w:val="0"/>
-          <w:numId w:val="1"/>
+          <w:numId w:val="3"/>
         </w:numPr>
         <w:spacing w:after="80" w:line="240" w:lineRule="auto"/>
-        <w:ind w:left="547" w:hanging="187"/>
+        <w:ind w:left="461" w:hanging="187"/>
         <w:jc w:val="both"/>
         <w:rPr>
-          <w:rFonts w:cs="Calibri"/>
-          <w:iCs/>
-          <w:sz w:val="19"/>
-          <w:szCs w:val="19"/>
-        </w:rPr>
-      </w:pPr>
-      <w:r>
-        <w:rPr>
-          <w:rFonts w:cs="Calibri"/>
-          <w:iCs/>
+          <w:sz w:val="19"/>
+          <w:szCs w:val="19"/>
+        </w:rPr>
+      </w:pPr>
+      <w:r>
+        <w:rPr>
           <w:sz w:val="19"/>
           <w:szCs w:val="19"/>
         </w:rPr>
@@ -2727,8 +2739,6 @@
       </w:r>
       <w:r>
         <w:rPr>
-          <w:rFonts w:cs="Calibri"/>
-          <w:iCs/>
           <w:sz w:val="19"/>
           <w:szCs w:val="19"/>
         </w:rPr>
@@ -2941,8 +2951,8 @@
           <w:ilvl w:val="0"/>
           <w:numId w:val="3"/>
         </w:numPr>
-        <w:spacing w:after="0" w:line="240" w:lineRule="auto"/>
-        <w:ind w:left="461" w:right="180" w:hanging="187"/>
+        <w:spacing w:after="80" w:line="240" w:lineRule="auto"/>
+        <w:ind w:left="461" w:hanging="187"/>
         <w:jc w:val="both"/>
         <w:rPr>
           <w:sz w:val="19"/>
@@ -2964,8 +2974,8 @@
           <w:ilvl w:val="0"/>
           <w:numId w:val="3"/>
         </w:numPr>
-        <w:spacing w:after="0" w:line="240" w:lineRule="auto"/>
-        <w:ind w:left="461" w:right="180" w:hanging="187"/>
+        <w:spacing w:after="80" w:line="240" w:lineRule="auto"/>
+        <w:ind w:left="461" w:hanging="187"/>
         <w:jc w:val="both"/>
         <w:rPr>
           <w:sz w:val="19"/>
@@ -2987,8 +2997,8 @@
           <w:ilvl w:val="0"/>
           <w:numId w:val="3"/>
         </w:numPr>
-        <w:spacing w:after="160" w:line="240" w:lineRule="auto"/>
-        <w:ind w:left="461" w:right="187" w:hanging="187"/>
+        <w:spacing w:after="80" w:line="240" w:lineRule="auto"/>
+        <w:ind w:left="461" w:hanging="187"/>
         <w:jc w:val="both"/>
         <w:rPr>
           <w:sz w:val="19"/>
@@ -3038,16 +3048,16 @@
           <w:ilvl w:val="0"/>
           <w:numId w:val="3"/>
         </w:numPr>
-        <w:spacing w:after="0" w:line="240" w:lineRule="auto"/>
-        <w:ind w:left="461" w:right="180" w:hanging="187"/>
+        <w:spacing w:after="80" w:line="240" w:lineRule="auto"/>
+        <w:ind w:left="461" w:hanging="187"/>
         <w:jc w:val="both"/>
         <w:rPr>
           <w:sz w:val="19"/>
           <w:szCs w:val="19"/>
         </w:rPr>
       </w:pPr>
-      <w:bookmarkStart w:id="1" w:name="_Hlk143894624"/>
-      <w:bookmarkStart w:id="2" w:name="_Hlk143894603"/>
+      <w:bookmarkStart w:id="2" w:name="_Hlk143894624"/>
+      <w:bookmarkStart w:id="3" w:name="_Hlk143894603"/>
       <w:r>
         <w:rPr>
           <w:sz w:val="19"/>
@@ -3093,8 +3103,8 @@
           <w:ilvl w:val="0"/>
           <w:numId w:val="3"/>
         </w:numPr>
-        <w:spacing w:after="0" w:line="240" w:lineRule="auto"/>
-        <w:ind w:left="461" w:right="180" w:hanging="187"/>
+        <w:spacing w:after="80" w:line="240" w:lineRule="auto"/>
+        <w:ind w:left="461" w:hanging="187"/>
         <w:jc w:val="both"/>
         <w:rPr>
           <w:sz w:val="19"/>
@@ -3116,7 +3126,7 @@
         <w:t>- Linked in Learning 2023</w:t>
       </w:r>
     </w:p>
-    <w:bookmarkEnd w:id="1"/>
+    <w:bookmarkEnd w:id="2"/>
     <w:p>
       <w:pPr>
         <w:pStyle w:val="ListParagraph"/>
@@ -3124,8 +3134,8 @@
           <w:ilvl w:val="0"/>
           <w:numId w:val="3"/>
         </w:numPr>
-        <w:spacing w:after="0" w:line="240" w:lineRule="auto"/>
-        <w:ind w:left="461" w:right="180" w:hanging="187"/>
+        <w:spacing w:after="80" w:line="240" w:lineRule="auto"/>
+        <w:ind w:left="461" w:hanging="187"/>
         <w:jc w:val="both"/>
         <w:rPr>
           <w:sz w:val="19"/>
@@ -3161,8 +3171,8 @@
           <w:ilvl w:val="0"/>
           <w:numId w:val="3"/>
         </w:numPr>
-        <w:spacing w:after="0" w:line="240" w:lineRule="auto"/>
-        <w:ind w:left="461" w:right="180" w:hanging="187"/>
+        <w:spacing w:after="80" w:line="240" w:lineRule="auto"/>
+        <w:ind w:left="461" w:hanging="187"/>
         <w:jc w:val="both"/>
         <w:rPr>
           <w:sz w:val="19"/>
@@ -3198,8 +3208,8 @@
           <w:ilvl w:val="0"/>
           <w:numId w:val="3"/>
         </w:numPr>
-        <w:spacing w:after="0" w:line="240" w:lineRule="auto"/>
-        <w:ind w:left="461" w:right="180" w:hanging="187"/>
+        <w:spacing w:after="80" w:line="240" w:lineRule="auto"/>
+        <w:ind w:left="461" w:hanging="187"/>
         <w:jc w:val="both"/>
         <w:rPr>
           <w:sz w:val="19"/>
@@ -3235,8 +3245,8 @@
           <w:ilvl w:val="0"/>
           <w:numId w:val="3"/>
         </w:numPr>
-        <w:spacing w:after="0" w:line="240" w:lineRule="auto"/>
-        <w:ind w:left="461" w:right="180" w:hanging="187"/>
+        <w:spacing w:after="80" w:line="240" w:lineRule="auto"/>
+        <w:ind w:left="461" w:hanging="187"/>
         <w:jc w:val="both"/>
         <w:rPr>
           <w:sz w:val="19"/>
@@ -3286,8 +3296,8 @@
           <w:ilvl w:val="0"/>
           <w:numId w:val="3"/>
         </w:numPr>
-        <w:spacing w:after="0" w:line="240" w:lineRule="auto"/>
-        <w:ind w:left="461" w:right="180" w:hanging="187"/>
+        <w:spacing w:after="80" w:line="240" w:lineRule="auto"/>
+        <w:ind w:left="461" w:hanging="187"/>
         <w:jc w:val="both"/>
         <w:rPr>
           <w:sz w:val="19"/>
@@ -3330,15 +3340,15 @@
           <w:ilvl w:val="0"/>
           <w:numId w:val="3"/>
         </w:numPr>
-        <w:spacing w:after="0" w:line="240" w:lineRule="auto"/>
-        <w:ind w:left="461" w:right="180" w:hanging="187"/>
+        <w:spacing w:after="80" w:line="240" w:lineRule="auto"/>
+        <w:ind w:left="461" w:hanging="187"/>
         <w:jc w:val="both"/>
         <w:rPr>
           <w:sz w:val="19"/>
           <w:szCs w:val="19"/>
         </w:rPr>
       </w:pPr>
-      <w:bookmarkStart w:id="3" w:name="_Hlk143894640"/>
+      <w:bookmarkStart w:id="4" w:name="_Hlk143894640"/>
       <w:r>
         <w:rPr>
           <w:sz w:val="19"/>
@@ -3360,7 +3370,7 @@
         </w:rPr>
         <w:t xml:space="preserve">– </w:t>
       </w:r>
-      <w:bookmarkEnd w:id="3"/>
+      <w:bookmarkEnd w:id="4"/>
       <w:r>
         <w:rPr>
           <w:sz w:val="19"/>
@@ -3376,7 +3386,7 @@
         <w:t>1</w:t>
       </w:r>
     </w:p>
-    <w:bookmarkEnd w:id="2"/>
+    <w:bookmarkEnd w:id="3"/>
     <w:p>
       <w:pPr>
         <w:pStyle w:val="ListParagraph"/>
@@ -4952,7 +4962,6 @@
   <w:style w:type="character" w:default="1" w:styleId="DefaultParagraphFont">
     <w:name w:val="Default Paragraph Font"/>
     <w:uiPriority w:val="1"/>
-    <w:semiHidden/>
     <w:unhideWhenUsed/>
   </w:style>
   <w:style w:type="table" w:default="1" w:styleId="TableNormal">

</xml_diff>